<commit_message>
UseCases-v0.2, DomainModel-v0.2, TeamPlan-v0.2 finals
</commit_message>
<xml_diff>
--- a/Phase-3/Temp files/Text Drafts/Use-cases-v0.2.docx
+++ b/Phase-3/Temp files/Text Drafts/Use-cases-v0.2.docx
@@ -1303,6 +1303,18 @@
           <w:lang w:val="el-GR"/>
         </w:rPr>
       </w:pPr>
+      <w:bookmarkStart w:id="0" w:name="_GoBack"/>
+      <w:r>
+        <w:rPr>
+          <w:rFonts w:ascii="Roboto" w:hAnsi="Roboto" w:cs="Robot"/>
+          <w:color w:val="000000" w:themeColor="text1"/>
+          <w:sz w:val="24"/>
+          <w:szCs w:val="24"/>
+          <w:lang w:val="el-GR"/>
+        </w:rPr>
+        <w:t>Το σύστημα εμφανίζει την οθόνη προβολής ξεναγήσεων</w:t>
+      </w:r>
+      <w:bookmarkEnd w:id="0"/>
       <w:r>
         <w:rPr>
           <w:rFonts w:ascii="Robot" w:hAnsi="Robot" w:cs="Robot"/>
@@ -1311,7 +1323,7 @@
           <w:szCs w:val="24"/>
           <w:lang w:val="el-GR"/>
         </w:rPr>
-        <w:t>Το σύστημα εμφανίζει την οθόνη προβολής ξεναγήσεων.</w:t>
+        <w:t>.</w:t>
       </w:r>
     </w:p>
     <w:p>
@@ -10370,8 +10382,8 @@
         </w:rPr>
         <w:t>Οι ξενα</w:t>
       </w:r>
-      <w:bookmarkStart w:id="0" w:name="undefined"/>
-      <w:bookmarkEnd w:id="0"/>
+      <w:bookmarkStart w:id="1" w:name="undefined"/>
+      <w:bookmarkEnd w:id="1"/>
       <w:r>
         <w:rPr>
           <w:rFonts w:ascii="Roboto" w:hAnsi="Roboto" w:cs="Roboto"/>
@@ -16237,30 +16249,13 @@
           <w:lang w:val="el-GR"/>
         </w:rPr>
       </w:pPr>
-      <w:bookmarkStart w:id="1" w:name="_GoBack"/>
-      <w:r>
-        <w:rPr>
-          <w:rFonts w:ascii="Roboto" w:hAnsi="Roboto"/>
-          <w:sz w:val="24"/>
-          <w:lang w:val="el-GR"/>
-        </w:rPr>
-        <w:t>Συμβουλευθήκαμε το βιβλίο «</w:t>
-      </w:r>
-      <w:r>
-        <w:rPr>
-          <w:rFonts w:ascii="Roboto" w:hAnsi="Roboto"/>
-          <w:sz w:val="24"/>
-          <w:lang w:val="el-GR"/>
-        </w:rPr>
-        <w:t>Βασικές Αρχές Τεχνολογίας Λογισμικού</w:t>
-      </w:r>
-      <w:r>
-        <w:rPr>
-          <w:rFonts w:ascii="Roboto" w:hAnsi="Roboto"/>
-          <w:sz w:val="24"/>
-          <w:lang w:val="el-GR"/>
-        </w:rPr>
-        <w:t>»</w:t>
+      <w:r>
+        <w:rPr>
+          <w:rFonts w:ascii="Roboto" w:hAnsi="Roboto"/>
+          <w:sz w:val="24"/>
+          <w:lang w:val="el-GR"/>
+        </w:rPr>
+        <w:t>Συμβουλευθήκαμε το βιβλίο «Βασικές Αρχές Τεχνολογίας Λογισμικού»</w:t>
       </w:r>
       <w:r>
         <w:rPr>
@@ -16341,7 +16336,6 @@
         <w:t>.</w:t>
       </w:r>
     </w:p>
-    <w:bookmarkEnd w:id="1"/>
     <w:p>
       <w:pPr>
         <w:rPr>
@@ -20179,7 +20173,7 @@
 </file>
 
 <file path=customXml/itemProps1.xml><?xml version="1.0" encoding="utf-8"?>
-<ds:datastoreItem xmlns:ds="http://schemas.openxmlformats.org/officeDocument/2006/customXml" ds:itemID="{6AA41CD8-C8D5-4826-B5F6-99D6D951201D}">
+<ds:datastoreItem xmlns:ds="http://schemas.openxmlformats.org/officeDocument/2006/customXml" ds:itemID="{5B03D4B4-CF35-426B-83DE-255FFC1A5F0F}">
   <ds:schemaRefs>
     <ds:schemaRef ds:uri="http://schemas.openxmlformats.org/officeDocument/2006/bibliography"/>
   </ds:schemaRefs>

</xml_diff>